<commit_message>
page 1 of 5
</commit_message>
<xml_diff>
--- a/Template.docx
+++ b/Template.docx
@@ -16,13 +16,13 @@
         <w:t xml:space="preserve">Section 1: Week </w:t>
       </w:r>
       <w:r>
-        <w:t>1</w:t>
+        <w:t>2</w:t>
       </w:r>
       <w:r>
         <w:t xml:space="preserve">: </w:t>
       </w:r>
       <w:r>
-        <w:t>Basic Distributed System</w:t>
+        <w:t>Organizational Data Management Problems</w:t>
       </w:r>
     </w:p>
     <w:p>
@@ -41,22 +41,13 @@
         <w:t>TIM-</w:t>
       </w:r>
       <w:r>
-        <w:t>8</w:t>
-      </w:r>
-      <w:r>
-        <w:t>1</w:t>
-      </w:r>
-      <w:r>
-        <w:t>2</w:t>
-      </w:r>
-      <w:r>
-        <w:t>0</w:t>
+        <w:t>7020</w:t>
       </w:r>
       <w:r>
         <w:t xml:space="preserve">: </w:t>
       </w:r>
       <w:r>
-        <w:t>Distributed Systems</w:t>
+        <w:t>Database and Business Intelligence</w:t>
       </w:r>
     </w:p>
     <w:p>
@@ -64,19 +55,13 @@
         <w:jc w:val="center"/>
       </w:pPr>
       <w:r>
-        <w:t>September</w:t>
-      </w:r>
-      <w:r>
-        <w:t xml:space="preserve"> </w:t>
-      </w:r>
-      <w:r>
-        <w:t>22</w:t>
+        <w:t>December 14</w:t>
       </w:r>
       <w:r>
         <w:rPr>
           <w:vertAlign w:val="superscript"/>
         </w:rPr>
-        <w:t>nd</w:t>
+        <w:t>th</w:t>
       </w:r>
       <w:r>
         <w:t>, 2019</w:t>
@@ -100,18 +85,15 @@
     </w:p>
     <w:p>
       <w:pPr>
-        <w:pStyle w:val="Heading1"/>
-      </w:pPr>
-      <w:proofErr w:type="spellStart"/>
+        <w:pStyle w:val="Title"/>
+      </w:pPr>
       <w:r>
         <w:lastRenderedPageBreak/>
-        <w:t>Sof</w:t>
+        <w:t>Organizational Data Management Problems</w:t>
       </w:r>
       <w:bookmarkStart w:id="0" w:name="_GoBack"/>
       <w:bookmarkEnd w:id="0"/>
-      <w:proofErr w:type="spellEnd"/>
     </w:p>
-    <w:p/>
     <w:p>
       <w:pPr>
         <w:pStyle w:val="Heading2"/>
@@ -227,28 +209,7 @@
             <w:color w:val="7F7F7F" w:themeColor="background1" w:themeShade="7F"/>
             <w:spacing w:val="60"/>
           </w:rPr>
-          <w:t>8</w:t>
-        </w:r>
-        <w:r>
-          <w:rPr>
-            <w:color w:val="7F7F7F" w:themeColor="background1" w:themeShade="7F"/>
-            <w:spacing w:val="60"/>
-          </w:rPr>
-          <w:t>1</w:t>
-        </w:r>
-        <w:r>
-          <w:rPr>
-            <w:color w:val="7F7F7F" w:themeColor="background1" w:themeShade="7F"/>
-            <w:spacing w:val="60"/>
-          </w:rPr>
-          <w:t>2</w:t>
-        </w:r>
-        <w:r>
-          <w:rPr>
-            <w:color w:val="7F7F7F" w:themeColor="background1" w:themeShade="7F"/>
-            <w:spacing w:val="60"/>
-          </w:rPr>
-          <w:t>0</w:t>
+          <w:t>7020</w:t>
         </w:r>
         <w:r>
           <w:rPr>
@@ -262,7 +223,7 @@
             <w:color w:val="7F7F7F" w:themeColor="background1" w:themeShade="7F"/>
             <w:spacing w:val="60"/>
           </w:rPr>
-          <w:t>DISTRIBUTED SYSTEMS</w:t>
+          <w:t>BUSINESS INTELLIGENCE</w:t>
         </w:r>
         <w:r>
           <w:rPr>

</xml_diff>